<commit_message>
Dialogue for Sheriff Short
fixed version for #44
</commit_message>
<xml_diff>
--- a/story/Sheriff Short Dialogue.docx
+++ b/story/Sheriff Short Dialogue.docx
@@ -556,7 +556,61 @@
         <w:rPr>
           <w:lang w:val="en-US"/>
         </w:rPr>
-        <w:t>3b. Oh, all right. [back to main]</w:t>
+        <w:t>3b. Oh, all right.</w:t>
+      </w:r>
+    </w:p>
+    <w:p>
+      <w:pPr>
+        <w:rPr>
+          <w:lang w:val="en-US"/>
+        </w:rPr>
+      </w:pPr>
+      <w:r>
+        <w:rPr>
+          <w:lang w:val="en-US"/>
+        </w:rPr>
+        <w:t xml:space="preserve">S: </w:t>
+      </w:r>
+    </w:p>
+    <w:p>
+      <w:pPr>
+        <w:rPr>
+          <w:lang w:val="en-US"/>
+        </w:rPr>
+      </w:pPr>
+      <w:r>
+        <w:rPr>
+          <w:lang w:val="en-US"/>
+        </w:rPr>
+        <w:t xml:space="preserve">3c. Something else I can do for </w:t>
+      </w:r>
+      <w:proofErr w:type="spellStart"/>
+      <w:r>
+        <w:rPr>
+          <w:lang w:val="en-US"/>
+        </w:rPr>
+        <w:t>ya</w:t>
+      </w:r>
+      <w:proofErr w:type="spellEnd"/>
+      <w:r>
+        <w:rPr>
+          <w:lang w:val="en-US"/>
+        </w:rPr>
+        <w:t>?</w:t>
+      </w:r>
+      <w:r>
+        <w:rPr>
+          <w:lang w:val="en-US"/>
+        </w:rPr>
+        <w:t xml:space="preserve"> </w:t>
+      </w:r>
+      <w:r>
+        <w:rPr>
+          <w:b/>
+          <w:bCs/>
+          <w:lang w:val="en-US"/>
+        </w:rPr>
+        <w:t>[back to overview]</w:t>
       </w:r>
     </w:p>
     <w:p>
@@ -595,21 +649,7 @@
         <w:rPr>
           <w:lang w:val="en-US"/>
         </w:rPr>
-        <w:t xml:space="preserve">3b. Something else I can do for </w:t>
-      </w:r>
-      <w:proofErr w:type="spellStart"/>
-      <w:r>
-        <w:rPr>
-          <w:lang w:val="en-US"/>
-        </w:rPr>
-        <w:t>ya</w:t>
-      </w:r>
-      <w:proofErr w:type="spellEnd"/>
-      <w:r>
-        <w:rPr>
-          <w:lang w:val="en-US"/>
-        </w:rPr>
-        <w:t>?</w:t>
+        <w:t>S: 3c</w:t>
       </w:r>
     </w:p>
     <w:p>
@@ -759,7 +799,19 @@
         <w:rPr>
           <w:lang w:val="en-US"/>
         </w:rPr>
-        <w:t>S: Probably because it is. Has happened so many times now, Pierce refuses to marry her</w:t>
+        <w:t xml:space="preserve">S: Probably because it is. Has happened so many times now, Pierce refuses to </w:t>
+      </w:r>
+      <w:r>
+        <w:rPr>
+          <w:lang w:val="en-US"/>
+        </w:rPr>
+        <w:t>re-</w:t>
+      </w:r>
+      <w:r>
+        <w:rPr>
+          <w:lang w:val="en-US"/>
+        </w:rPr>
+        <w:t>marry her</w:t>
       </w:r>
       <w:r>
         <w:rPr>
@@ -805,7 +857,13 @@
         <w:rPr>
           <w:lang w:val="en-US"/>
         </w:rPr>
-        <w:t>S: 3b</w:t>
+        <w:t>S: 3</w:t>
+      </w:r>
+      <w:r>
+        <w:rPr>
+          <w:lang w:val="en-US"/>
+        </w:rPr>
+        <w:t>c</w:t>
       </w:r>
     </w:p>
     <w:p>
@@ -918,6 +976,7 @@
         <w:rPr>
           <w:lang w:val="en-US"/>
         </w:rPr>
+        <w:lastRenderedPageBreak/>
         <w:t xml:space="preserve">S: </w:t>
       </w:r>
       <w:r>
@@ -937,7 +996,6 @@
         <w:rPr>
           <w:lang w:val="en-US"/>
         </w:rPr>
-        <w:lastRenderedPageBreak/>
         <w:t>She already asked me what the corpse looks like and if she could take notes and whatnot. That’s not a normal reaction to hearing someone was murdered, that’s for sure.</w:t>
       </w:r>
     </w:p>
@@ -964,7 +1022,13 @@
         <w:rPr>
           <w:lang w:val="en-US"/>
         </w:rPr>
-        <w:t>S: 3b</w:t>
+        <w:t>S: 3</w:t>
+      </w:r>
+      <w:r>
+        <w:rPr>
+          <w:lang w:val="en-US"/>
+        </w:rPr>
+        <w:t>c</w:t>
       </w:r>
     </w:p>
     <w:p>
@@ -1074,7 +1138,13 @@
         <w:rPr>
           <w:lang w:val="en-US"/>
         </w:rPr>
-        <w:t>S: 3b</w:t>
+        <w:t>S: 3</w:t>
+      </w:r>
+      <w:r>
+        <w:rPr>
+          <w:lang w:val="en-US"/>
+        </w:rPr>
+        <w:t>c</w:t>
       </w:r>
     </w:p>
     <w:p>
@@ -1138,7 +1208,19 @@
         <w:rPr>
           <w:lang w:val="en-US"/>
         </w:rPr>
-        <w:t>’ for me to go.</w:t>
+        <w:t>’ for me to go</w:t>
+      </w:r>
+      <w:r>
+        <w:rPr>
+          <w:lang w:val="en-US"/>
+        </w:rPr>
+        <w:t xml:space="preserve"> away</w:t>
+      </w:r>
+      <w:r>
+        <w:rPr>
+          <w:lang w:val="en-US"/>
+        </w:rPr>
+        <w:t>.</w:t>
       </w:r>
       <w:r>
         <w:rPr>
@@ -1184,75 +1266,21 @@
         <w:rPr>
           <w:lang w:val="en-US"/>
         </w:rPr>
-        <w:t>S: 3b</w:t>
-      </w:r>
-    </w:p>
-    <w:p>
-      <w:pPr>
-        <w:rPr>
-          <w:lang w:val="en-US"/>
-        </w:rPr>
-      </w:pPr>
-    </w:p>
-    <w:p>
-      <w:pPr>
-        <w:pStyle w:val="berschrift2"/>
-        <w:rPr>
-          <w:lang w:val="en-US"/>
-        </w:rPr>
-      </w:pPr>
-      <w:r>
-        <w:rPr>
-          <w:lang w:val="en-US"/>
-        </w:rPr>
-        <w:t>Later Meeting</w:t>
-      </w:r>
-    </w:p>
-    <w:p>
-      <w:pPr>
-        <w:rPr>
-          <w:lang w:val="en-US"/>
-        </w:rPr>
-      </w:pPr>
-    </w:p>
-    <w:p>
-      <w:pPr>
-        <w:rPr>
-          <w:lang w:val="en-US"/>
-        </w:rPr>
-      </w:pPr>
-      <w:r>
-        <w:rPr>
-          <w:lang w:val="en-US"/>
-        </w:rPr>
-        <w:t>S: Ah, you’re back. Any luck so far?</w:t>
-      </w:r>
-    </w:p>
-    <w:p>
-      <w:pPr>
-        <w:rPr>
-          <w:lang w:val="en-US"/>
-        </w:rPr>
-      </w:pPr>
-      <w:r>
-        <w:rPr>
-          <w:lang w:val="en-US"/>
-        </w:rPr>
-        <w:t>D: Maybe. I wanted to ask you something else.</w:t>
-      </w:r>
-    </w:p>
-    <w:p>
-      <w:pPr>
-        <w:rPr>
-          <w:lang w:val="en-US"/>
-        </w:rPr>
-      </w:pPr>
-      <w:r>
-        <w:rPr>
-          <w:lang w:val="en-US"/>
-        </w:rPr>
-        <w:t>S: Yeah? Well then, spit it out.</w:t>
-      </w:r>
+        <w:t>S: 3</w:t>
+      </w:r>
+      <w:r>
+        <w:rPr>
+          <w:lang w:val="en-US"/>
+        </w:rPr>
+        <w:t>c</w:t>
+      </w:r>
+    </w:p>
+    <w:p>
+      <w:pPr>
+        <w:rPr>
+          <w:lang w:val="en-US"/>
+        </w:rPr>
+      </w:pPr>
     </w:p>
     <w:p>
       <w:pPr>
@@ -1264,55 +1292,9 @@
       </w:pPr>
       <w:r>
         <w:rPr>
-          <w:b/>
-          <w:bCs/>
-          <w:lang w:val="en-US"/>
-        </w:rPr>
-        <w:t xml:space="preserve">[to </w:t>
-      </w:r>
-      <w:r>
-        <w:rPr>
-          <w:b/>
-          <w:bCs/>
-          <w:lang w:val="en-US"/>
-        </w:rPr>
-        <w:t>overview</w:t>
-      </w:r>
-      <w:r>
-        <w:rPr>
-          <w:b/>
-          <w:bCs/>
-          <w:lang w:val="en-US"/>
-        </w:rPr>
-        <w:t xml:space="preserve"> menu]</w:t>
-      </w:r>
-    </w:p>
-    <w:p>
-      <w:pPr>
-        <w:rPr>
-          <w:lang w:val="en-US"/>
-        </w:rPr>
-      </w:pPr>
-    </w:p>
-    <w:p>
-      <w:pPr>
-        <w:rPr>
-          <w:b/>
-          <w:bCs/>
-          <w:lang w:val="en-US"/>
-        </w:rPr>
-      </w:pPr>
-      <w:r>
-        <w:rPr>
-          <w:lang w:val="en-US"/>
-        </w:rPr>
-        <w:t>D:</w:t>
-      </w:r>
-      <w:r>
-        <w:rPr>
-          <w:lang w:val="en-US"/>
-        </w:rPr>
-        <w:t xml:space="preserve"> </w:t>
+          <w:lang w:val="en-US"/>
+        </w:rPr>
+        <w:t xml:space="preserve">D: </w:t>
       </w:r>
       <w:r>
         <w:rPr>
@@ -1328,7 +1310,7 @@
         <w:pStyle w:val="Listenabsatz"/>
         <w:numPr>
           <w:ilvl w:val="0"/>
-          <w:numId w:val="3"/>
+          <w:numId w:val="6"/>
         </w:numPr>
         <w:rPr>
           <w:lang w:val="en-US"/>
@@ -1338,7 +1320,82 @@
         <w:rPr>
           <w:lang w:val="en-US"/>
         </w:rPr>
-        <w:t>Agnes told me you let no one see Jack’s corpse, not even her though she’s certainly not squeamish and we might need her insight as a scientist. Why is that?</w:t>
+        <w:t>Agnes told me you let no one see Jack’s corpse</w:t>
+      </w:r>
+      <w:r>
+        <w:rPr>
+          <w:lang w:val="en-US"/>
+        </w:rPr>
+        <w:t>.</w:t>
+      </w:r>
+      <w:r>
+        <w:rPr>
+          <w:lang w:val="en-US"/>
+        </w:rPr>
+        <w:t xml:space="preserve"> </w:t>
+      </w:r>
+      <w:r>
+        <w:rPr>
+          <w:lang w:val="en-US"/>
+        </w:rPr>
+        <w:t>N</w:t>
+      </w:r>
+      <w:r>
+        <w:rPr>
+          <w:lang w:val="en-US"/>
+        </w:rPr>
+        <w:t>ot even her</w:t>
+      </w:r>
+      <w:r>
+        <w:rPr>
+          <w:lang w:val="en-US"/>
+        </w:rPr>
+        <w:t>,</w:t>
+      </w:r>
+      <w:r>
+        <w:rPr>
+          <w:lang w:val="en-US"/>
+        </w:rPr>
+        <w:t xml:space="preserve"> though she’s certainly not squeamish and we might need her insight as a scientist. Why is that?</w:t>
+      </w:r>
+    </w:p>
+    <w:p>
+      <w:pPr>
+        <w:rPr>
+          <w:lang w:val="en-US"/>
+        </w:rPr>
+      </w:pPr>
+      <w:r>
+        <w:rPr>
+          <w:lang w:val="en-US"/>
+        </w:rPr>
+        <w:t>S: She told you that, huh? Did she also tell you what she did to the last corpse I left with her for ‘examination’?</w:t>
+      </w:r>
+    </w:p>
+    <w:p>
+      <w:pPr>
+        <w:rPr>
+          <w:lang w:val="en-US"/>
+        </w:rPr>
+      </w:pPr>
+      <w:r>
+        <w:rPr>
+          <w:lang w:val="en-US"/>
+        </w:rPr>
+        <w:t>D: Uh, no, she actually didn’t.</w:t>
+      </w:r>
+    </w:p>
+    <w:p>
+      <w:pPr>
+        <w:rPr>
+          <w:lang w:val="en-US"/>
+        </w:rPr>
+      </w:pPr>
+      <w:r>
+        <w:rPr>
+          <w:lang w:val="en-US"/>
+        </w:rPr>
+        <w:t>S: Well, she fucking dissected him! Completely! He had been shot once and she mutilated him to the point he was all but butchered, she cut him up so bad! I had to come up with a reason as to why the family was not allowed to open the casket so they wouldn’t faint from shock!</w:t>
       </w:r>
     </w:p>
     <w:p>
@@ -1352,51 +1409,6 @@
           <w:lang w:val="en-US"/>
         </w:rPr>
         <w:lastRenderedPageBreak/>
-        <w:t xml:space="preserve">S: She told you that, huh? Did she also tell you what she </w:t>
-      </w:r>
-      <w:r>
-        <w:rPr>
-          <w:lang w:val="en-US"/>
-        </w:rPr>
-        <w:t>did to the last corpse I left with her for ‘examination’?</w:t>
-      </w:r>
-    </w:p>
-    <w:p>
-      <w:pPr>
-        <w:rPr>
-          <w:lang w:val="en-US"/>
-        </w:rPr>
-      </w:pPr>
-      <w:r>
-        <w:rPr>
-          <w:lang w:val="en-US"/>
-        </w:rPr>
-        <w:t>D: Uh, no, she actually didn’t.</w:t>
-      </w:r>
-    </w:p>
-    <w:p>
-      <w:pPr>
-        <w:rPr>
-          <w:lang w:val="en-US"/>
-        </w:rPr>
-      </w:pPr>
-      <w:r>
-        <w:rPr>
-          <w:lang w:val="en-US"/>
-        </w:rPr>
-        <w:t>S: Well, she fucking dissected him! Completely! He had been shot once and she mutilated him to the point he was all but butchered, she cut him up so bad! I had to come up with a reason as to why the family was not allowed to open the casket so they wouldn’t faint from shock!</w:t>
-      </w:r>
-    </w:p>
-    <w:p>
-      <w:pPr>
-        <w:rPr>
-          <w:lang w:val="en-US"/>
-        </w:rPr>
-      </w:pPr>
-      <w:r>
-        <w:rPr>
-          <w:lang w:val="en-US"/>
-        </w:rPr>
         <w:t>D:</w:t>
       </w:r>
     </w:p>
@@ -1476,87 +1488,33 @@
         <w:rPr>
           <w:lang w:val="en-US"/>
         </w:rPr>
-        <w:t xml:space="preserve"> know the stuff she asks people</w:t>
-      </w:r>
-      <w:r>
-        <w:rPr>
-          <w:lang w:val="en-US"/>
-        </w:rPr>
-        <w:t>.</w:t>
-      </w:r>
-    </w:p>
-    <w:p>
-      <w:pPr>
-        <w:rPr>
-          <w:lang w:val="en-US"/>
-        </w:rPr>
-      </w:pPr>
-      <w:r>
-        <w:rPr>
-          <w:lang w:val="en-US"/>
-        </w:rPr>
-        <w:t xml:space="preserve">9b. Hah! </w:t>
-      </w:r>
-      <w:r>
-        <w:rPr>
-          <w:lang w:val="en-US"/>
-        </w:rPr>
-        <w:t>Cute</w:t>
-      </w:r>
-      <w:r>
-        <w:rPr>
-          <w:lang w:val="en-US"/>
-        </w:rPr>
-        <w:t xml:space="preserve"> Agnes, huh? You think she’s just a sweet girl who’s lost</w:t>
-      </w:r>
-      <w:r>
-        <w:rPr>
-          <w:lang w:val="en-US"/>
-        </w:rPr>
-        <w:t xml:space="preserve"> some of</w:t>
-      </w:r>
-      <w:r>
-        <w:rPr>
-          <w:lang w:val="en-US"/>
-        </w:rPr>
-        <w:t xml:space="preserve"> her marbles? A bit crazy maybe</w:t>
-      </w:r>
-      <w:r>
-        <w:rPr>
-          <w:lang w:val="en-US"/>
-        </w:rPr>
-        <w:t>,</w:t>
-      </w:r>
-      <w:r>
-        <w:rPr>
-          <w:lang w:val="en-US"/>
-        </w:rPr>
-        <w:t xml:space="preserve"> but generally harmless? I’m not so sure</w:t>
-      </w:r>
-      <w:r>
-        <w:rPr>
-          <w:lang w:val="en-US"/>
-        </w:rPr>
-        <w:t>, and the stuff she keeps pestering townsfolk about is creepy enough to have me taking her sweet attitude with a grain of salt.</w:t>
-      </w:r>
-    </w:p>
-    <w:p>
-      <w:pPr>
-        <w:rPr>
-          <w:lang w:val="en-US"/>
-        </w:rPr>
-      </w:pPr>
-      <w:r>
-        <w:rPr>
-          <w:lang w:val="en-US"/>
-        </w:rPr>
-        <w:t xml:space="preserve">9c. </w:t>
-      </w:r>
-      <w:r>
-        <w:rPr>
-          <w:lang w:val="en-US"/>
-        </w:rPr>
-        <w:t>You think? If she had them, she sure as hell hasn’t shared them with me. I don’t trust it. You should hear about some of the stuff she has asked from people.</w:t>
+        <w:t xml:space="preserve"> know the stuff she asks people.</w:t>
+      </w:r>
+    </w:p>
+    <w:p>
+      <w:pPr>
+        <w:rPr>
+          <w:lang w:val="en-US"/>
+        </w:rPr>
+      </w:pPr>
+      <w:r>
+        <w:rPr>
+          <w:lang w:val="en-US"/>
+        </w:rPr>
+        <w:t>9b. Hah! Cute Agnes, huh? You think she’s just a sweet girl who’s lost some of her marbles? A bit crazy maybe, but generally harmless? I’m not so sure, and the stuff she keeps pestering townsfolk about is creepy enough to have me taking her sweet attitude with a grain of salt.</w:t>
+      </w:r>
+    </w:p>
+    <w:p>
+      <w:pPr>
+        <w:rPr>
+          <w:lang w:val="en-US"/>
+        </w:rPr>
+      </w:pPr>
+      <w:r>
+        <w:rPr>
+          <w:lang w:val="en-US"/>
+        </w:rPr>
+        <w:t>9c. You think? If she had them, she sure as hell hasn’t shared them with me. I don’t trust it. You should hear about some of the stuff she has asked from people.</w:t>
       </w:r>
     </w:p>
     <w:p>
@@ -1677,7 +1635,23 @@
           <w:bCs/>
           <w:lang w:val="en-US"/>
         </w:rPr>
-        <w:t>[back to 3b]</w:t>
+        <w:t>[back to 3</w:t>
+      </w:r>
+      <w:r>
+        <w:rPr>
+          <w:b/>
+          <w:bCs/>
+          <w:lang w:val="en-US"/>
+        </w:rPr>
+        <w:t>c</w:t>
+      </w:r>
+      <w:r>
+        <w:rPr>
+          <w:b/>
+          <w:bCs/>
+          <w:lang w:val="en-US"/>
+        </w:rPr>
+        <w:t>]</w:t>
       </w:r>
     </w:p>
     <w:p>
@@ -1717,7 +1691,7 @@
         <w:pStyle w:val="Listenabsatz"/>
         <w:numPr>
           <w:ilvl w:val="0"/>
-          <w:numId w:val="3"/>
+          <w:numId w:val="6"/>
         </w:numPr>
         <w:rPr>
           <w:lang w:val="en-US"/>
@@ -1727,13 +1701,7 @@
         <w:rPr>
           <w:lang w:val="en-US"/>
         </w:rPr>
-        <w:t xml:space="preserve">I wanted to talk about your… </w:t>
-      </w:r>
-      <w:r>
-        <w:rPr>
-          <w:lang w:val="en-US"/>
-        </w:rPr>
-        <w:t>other occupation. You know, the one involving stakes and silver bullets.</w:t>
+        <w:t>I wanted to talk about your… other occupation. You know, the one involving stakes and silver bullets.</w:t>
       </w:r>
     </w:p>
     <w:p>
@@ -1759,79 +1727,73 @@
         <w:rPr>
           <w:lang w:val="en-US"/>
         </w:rPr>
+        <w:t>D: I think you know quite well, Sheriff. You are a vampire hunter, and you’ve had Jack in your sights for quite a while now, haven’t you? And then, you saw your chance to strike.</w:t>
+      </w:r>
+    </w:p>
+    <w:p>
+      <w:pPr>
+        <w:rPr>
+          <w:lang w:val="en-US"/>
+        </w:rPr>
+      </w:pPr>
+      <w:r>
+        <w:rPr>
+          <w:lang w:val="en-US"/>
+        </w:rPr>
+        <w:t>S: Who told you that?</w:t>
+      </w:r>
+    </w:p>
+    <w:p>
+      <w:pPr>
+        <w:rPr>
+          <w:lang w:val="en-US"/>
+        </w:rPr>
+      </w:pPr>
+      <w:r>
+        <w:rPr>
+          <w:lang w:val="en-US"/>
+        </w:rPr>
+        <w:t>D:</w:t>
+      </w:r>
+    </w:p>
+    <w:p>
+      <w:pPr>
+        <w:rPr>
+          <w:lang w:val="en-US"/>
+        </w:rPr>
+      </w:pPr>
+      <w:r>
+        <w:rPr>
+          <w:lang w:val="en-US"/>
+        </w:rPr>
+        <w:t xml:space="preserve">10a. Who told me is of no importance – I just want to hear the truth from your lips, </w:t>
+      </w:r>
+      <w:proofErr w:type="gramStart"/>
+      <w:r>
+        <w:rPr>
+          <w:lang w:val="en-US"/>
+        </w:rPr>
+        <w:t>Sheriff.</w:t>
+      </w:r>
+      <w:proofErr w:type="gramEnd"/>
+      <w:r>
+        <w:rPr>
+          <w:lang w:val="en-US"/>
+        </w:rPr>
+        <w:t xml:space="preserve"> Did you kill Jack?</w:t>
+      </w:r>
+    </w:p>
+    <w:p>
+      <w:pPr>
+        <w:rPr>
+          <w:lang w:val="en-US"/>
+        </w:rPr>
+      </w:pPr>
+      <w:r>
+        <w:rPr>
+          <w:lang w:val="en-US"/>
+        </w:rPr>
         <w:lastRenderedPageBreak/>
-        <w:t>D: I think you know quite well, Sheriff. You are a vampire hunter, and you’ve had Jack in your sights for quite a while now, haven’t you?</w:t>
-      </w:r>
-      <w:r>
-        <w:rPr>
-          <w:lang w:val="en-US"/>
-        </w:rPr>
-        <w:t xml:space="preserve"> And then, you saw your chance to strike.</w:t>
-      </w:r>
-    </w:p>
-    <w:p>
-      <w:pPr>
-        <w:rPr>
-          <w:lang w:val="en-US"/>
-        </w:rPr>
-      </w:pPr>
-      <w:r>
-        <w:rPr>
-          <w:lang w:val="en-US"/>
-        </w:rPr>
-        <w:t>S: Who told you that?</w:t>
-      </w:r>
-    </w:p>
-    <w:p>
-      <w:pPr>
-        <w:rPr>
-          <w:lang w:val="en-US"/>
-        </w:rPr>
-      </w:pPr>
-      <w:r>
-        <w:rPr>
-          <w:lang w:val="en-US"/>
-        </w:rPr>
-        <w:t>D:</w:t>
-      </w:r>
-    </w:p>
-    <w:p>
-      <w:pPr>
-        <w:rPr>
-          <w:lang w:val="en-US"/>
-        </w:rPr>
-      </w:pPr>
-      <w:r>
-        <w:rPr>
-          <w:lang w:val="en-US"/>
-        </w:rPr>
-        <w:t xml:space="preserve">10a. Who told me is of no importance – I just want to hear the truth from your lips, </w:t>
-      </w:r>
-      <w:proofErr w:type="gramStart"/>
-      <w:r>
-        <w:rPr>
-          <w:lang w:val="en-US"/>
-        </w:rPr>
-        <w:t>Sheriff.</w:t>
-      </w:r>
-      <w:proofErr w:type="gramEnd"/>
-      <w:r>
-        <w:rPr>
-          <w:lang w:val="en-US"/>
-        </w:rPr>
-        <w:t xml:space="preserve"> Did you kill Jack?</w:t>
-      </w:r>
-    </w:p>
-    <w:p>
-      <w:pPr>
-        <w:rPr>
-          <w:lang w:val="en-US"/>
-        </w:rPr>
-      </w:pPr>
-      <w:r>
-        <w:rPr>
-          <w:lang w:val="en-US"/>
-        </w:rPr>
         <w:t>10b. The suspects you pointed me to had some interesting tales to tell, to put it mildly. Now, Sheriff – did you kill Jack?</w:t>
       </w:r>
     </w:p>
@@ -1865,13 +1827,7 @@
         <w:rPr>
           <w:lang w:val="en-US"/>
         </w:rPr>
-        <w:t>S: You just believe them? Hell, I shouldn’t have all</w:t>
-      </w:r>
-      <w:r>
-        <w:rPr>
-          <w:lang w:val="en-US"/>
-        </w:rPr>
-        <w:t>owed you to investigate anything! Whoever said it probably wants to distract from their own guilt, you know that, yes?</w:t>
+        <w:t>S: You just believe them? Hell, I shouldn’t have allowed you to investigate anything! Whoever said it probably wants to distract from their own guilt, you know that, yes?</w:t>
       </w:r>
       <w:r>
         <w:rPr>
@@ -1923,7 +1879,130 @@
           <w:bCs/>
           <w:lang w:val="en-US"/>
         </w:rPr>
-        <w:t>[back to overview, NO 3b!]</w:t>
+        <w:t>[back to overview, NO 3</w:t>
+      </w:r>
+      <w:r>
+        <w:rPr>
+          <w:b/>
+          <w:bCs/>
+          <w:lang w:val="en-US"/>
+        </w:rPr>
+        <w:t>c</w:t>
+      </w:r>
+      <w:r>
+        <w:rPr>
+          <w:b/>
+          <w:bCs/>
+          <w:lang w:val="en-US"/>
+        </w:rPr>
+        <w:t>!]</w:t>
+      </w:r>
+    </w:p>
+    <w:p>
+      <w:pPr>
+        <w:rPr>
+          <w:lang w:val="en-US"/>
+        </w:rPr>
+      </w:pPr>
+    </w:p>
+    <w:p>
+      <w:pPr>
+        <w:rPr>
+          <w:lang w:val="en-US"/>
+        </w:rPr>
+      </w:pPr>
+    </w:p>
+    <w:p>
+      <w:pPr>
+        <w:pStyle w:val="berschrift2"/>
+        <w:rPr>
+          <w:lang w:val="en-US"/>
+        </w:rPr>
+      </w:pPr>
+      <w:r>
+        <w:rPr>
+          <w:lang w:val="en-US"/>
+        </w:rPr>
+        <w:t>Later Meeting</w:t>
+      </w:r>
+    </w:p>
+    <w:p>
+      <w:pPr>
+        <w:rPr>
+          <w:lang w:val="en-US"/>
+        </w:rPr>
+      </w:pPr>
+    </w:p>
+    <w:p>
+      <w:pPr>
+        <w:rPr>
+          <w:lang w:val="en-US"/>
+        </w:rPr>
+      </w:pPr>
+      <w:r>
+        <w:rPr>
+          <w:lang w:val="en-US"/>
+        </w:rPr>
+        <w:t>S: Ah, you’re back. Any luck so far?</w:t>
+      </w:r>
+    </w:p>
+    <w:p>
+      <w:pPr>
+        <w:rPr>
+          <w:lang w:val="en-US"/>
+        </w:rPr>
+      </w:pPr>
+      <w:r>
+        <w:rPr>
+          <w:lang w:val="en-US"/>
+        </w:rPr>
+        <w:t>D: Maybe. I wanted to ask you something else.</w:t>
+      </w:r>
+    </w:p>
+    <w:p>
+      <w:pPr>
+        <w:rPr>
+          <w:lang w:val="en-US"/>
+        </w:rPr>
+      </w:pPr>
+      <w:r>
+        <w:rPr>
+          <w:lang w:val="en-US"/>
+        </w:rPr>
+        <w:t>S: Yeah? Well then, spit it out.</w:t>
+      </w:r>
+    </w:p>
+    <w:p>
+      <w:pPr>
+        <w:rPr>
+          <w:b/>
+          <w:bCs/>
+          <w:lang w:val="en-US"/>
+        </w:rPr>
+      </w:pPr>
+      <w:r>
+        <w:rPr>
+          <w:b/>
+          <w:bCs/>
+          <w:lang w:val="en-US"/>
+        </w:rPr>
+        <w:t xml:space="preserve">[to </w:t>
+      </w:r>
+      <w:r>
+        <w:rPr>
+          <w:b/>
+          <w:bCs/>
+          <w:lang w:val="en-US"/>
+        </w:rPr>
+        <w:t>overview</w:t>
+      </w:r>
+      <w:r>
+        <w:rPr>
+          <w:b/>
+          <w:bCs/>
+          <w:lang w:val="en-US"/>
+        </w:rPr>
+        <w:t xml:space="preserve"> menu]</w:t>
       </w:r>
     </w:p>
     <w:p>
@@ -1970,7 +2049,7 @@
         <w:pStyle w:val="Listenabsatz"/>
         <w:numPr>
           <w:ilvl w:val="0"/>
-          <w:numId w:val="3"/>
+          <w:numId w:val="6"/>
         </w:numPr>
         <w:rPr>
           <w:lang w:val="en-US"/>
@@ -2483,6 +2562,95 @@
       </w:pPr>
     </w:lvl>
   </w:abstractNum>
+  <w:abstractNum w:abstractNumId="5" w15:restartNumberingAfterBreak="0">
+    <w:nsid w:val="71A5143F"/>
+    <w:multiLevelType w:val="hybridMultilevel"/>
+    <w:tmpl w:val="429A7BD8"/>
+    <w:lvl w:ilvl="0" w:tplc="0407000F">
+      <w:start w:val="1"/>
+      <w:numFmt w:val="decimal"/>
+      <w:lvlText w:val="%1."/>
+      <w:lvlJc w:val="left"/>
+      <w:pPr>
+        <w:ind w:left="720" w:hanging="360"/>
+      </w:pPr>
+      <w:rPr>
+        <w:rFonts w:hint="default"/>
+      </w:rPr>
+    </w:lvl>
+    <w:lvl w:ilvl="1" w:tplc="04070019" w:tentative="1">
+      <w:start w:val="1"/>
+      <w:numFmt w:val="lowerLetter"/>
+      <w:lvlText w:val="%2."/>
+      <w:lvlJc w:val="left"/>
+      <w:pPr>
+        <w:ind w:left="1440" w:hanging="360"/>
+      </w:pPr>
+    </w:lvl>
+    <w:lvl w:ilvl="2" w:tplc="0407001B" w:tentative="1">
+      <w:start w:val="1"/>
+      <w:numFmt w:val="lowerRoman"/>
+      <w:lvlText w:val="%3."/>
+      <w:lvlJc w:val="right"/>
+      <w:pPr>
+        <w:ind w:left="2160" w:hanging="180"/>
+      </w:pPr>
+    </w:lvl>
+    <w:lvl w:ilvl="3" w:tplc="0407000F" w:tentative="1">
+      <w:start w:val="1"/>
+      <w:numFmt w:val="decimal"/>
+      <w:lvlText w:val="%4."/>
+      <w:lvlJc w:val="left"/>
+      <w:pPr>
+        <w:ind w:left="2880" w:hanging="360"/>
+      </w:pPr>
+    </w:lvl>
+    <w:lvl w:ilvl="4" w:tplc="04070019" w:tentative="1">
+      <w:start w:val="1"/>
+      <w:numFmt w:val="lowerLetter"/>
+      <w:lvlText w:val="%5."/>
+      <w:lvlJc w:val="left"/>
+      <w:pPr>
+        <w:ind w:left="3600" w:hanging="360"/>
+      </w:pPr>
+    </w:lvl>
+    <w:lvl w:ilvl="5" w:tplc="0407001B" w:tentative="1">
+      <w:start w:val="1"/>
+      <w:numFmt w:val="lowerRoman"/>
+      <w:lvlText w:val="%6."/>
+      <w:lvlJc w:val="right"/>
+      <w:pPr>
+        <w:ind w:left="4320" w:hanging="180"/>
+      </w:pPr>
+    </w:lvl>
+    <w:lvl w:ilvl="6" w:tplc="0407000F" w:tentative="1">
+      <w:start w:val="1"/>
+      <w:numFmt w:val="decimal"/>
+      <w:lvlText w:val="%7."/>
+      <w:lvlJc w:val="left"/>
+      <w:pPr>
+        <w:ind w:left="5040" w:hanging="360"/>
+      </w:pPr>
+    </w:lvl>
+    <w:lvl w:ilvl="7" w:tplc="04070019" w:tentative="1">
+      <w:start w:val="1"/>
+      <w:numFmt w:val="lowerLetter"/>
+      <w:lvlText w:val="%8."/>
+      <w:lvlJc w:val="left"/>
+      <w:pPr>
+        <w:ind w:left="5760" w:hanging="360"/>
+      </w:pPr>
+    </w:lvl>
+    <w:lvl w:ilvl="8" w:tplc="0407001B" w:tentative="1">
+      <w:start w:val="1"/>
+      <w:numFmt w:val="lowerRoman"/>
+      <w:lvlText w:val="%9."/>
+      <w:lvlJc w:val="right"/>
+      <w:pPr>
+        <w:ind w:left="6480" w:hanging="180"/>
+      </w:pPr>
+    </w:lvl>
+  </w:abstractNum>
   <w:num w:numId="1">
     <w:abstractNumId w:val="3"/>
   </w:num>
@@ -2497,6 +2665,9 @@
   </w:num>
   <w:num w:numId="5">
     <w:abstractNumId w:val="2"/>
+  </w:num>
+  <w:num w:numId="6">
+    <w:abstractNumId w:val="5"/>
   </w:num>
 </w:numbering>
 </file>

</xml_diff>